<commit_message>
Updated component diagram and interface description of subsys 3
</commit_message>
<xml_diff>
--- a/System Architechture/Subsystem3InterfaceDescription.docx
+++ b/System Architechture/Subsystem3InterfaceDescription.docx
@@ -14,20 +14,26 @@
           <w:b/>
           <w:lang w:val="en-US"/>
         </w:rPr>
-        <w:t>Emergency Information</w:t>
-      </w:r>
-    </w:p>
-    <w:p>
-      <w:pPr>
-        <w:rPr>
-          <w:lang w:val="en-US"/>
-        </w:rPr>
-      </w:pPr>
-      <w:r>
-        <w:rPr>
-          <w:lang w:val="en-US"/>
-        </w:rPr>
-        <w:t>Functionality: Distributes information on emergencies to the appropriate authority and the public through social media.</w:t>
+        <w:t>Notify</w:t>
+      </w:r>
+    </w:p>
+    <w:p>
+      <w:pPr>
+        <w:rPr>
+          <w:lang w:val="en-US"/>
+        </w:rPr>
+      </w:pPr>
+      <w:r>
+        <w:rPr>
+          <w:lang w:val="en-US"/>
+        </w:rPr>
+        <w:t xml:space="preserve">Functionality: </w:t>
+      </w:r>
+      <w:r>
+        <w:rPr>
+          <w:lang w:val="en-US"/>
+        </w:rPr>
+        <w:t>Sends a message notifying the main subsystem components of a new event.</w:t>
       </w:r>
     </w:p>
     <w:p>
@@ -46,135 +52,489 @@
         <w:rPr>
           <w:lang w:val="en-US"/>
         </w:rPr>
-        <w:t>ameters: Incident ID, n</w:t>
-      </w:r>
-      <w:r>
-        <w:rPr>
-          <w:lang w:val="en-US"/>
-        </w:rPr>
-        <w:t xml:space="preserve">ame, mobile number, location, postal code, building unit number, </w:t>
-      </w:r>
-      <w:r>
-        <w:rPr>
-          <w:lang w:val="en-US"/>
-        </w:rPr>
-        <w:t>type of assistance required.</w:t>
-      </w:r>
-    </w:p>
-    <w:p>
-      <w:pPr>
-        <w:rPr>
-          <w:lang w:val="en-US"/>
-        </w:rPr>
-      </w:pPr>
-      <w:r>
-        <w:rPr>
-          <w:lang w:val="en-US"/>
-        </w:rPr>
-        <w:t>Usage scenarios: When a new incident is created and needs to be dispatched.</w:t>
-      </w:r>
-    </w:p>
-    <w:p>
-      <w:pPr>
-        <w:rPr>
-          <w:lang w:val="en-US"/>
-        </w:rPr>
-      </w:pPr>
-      <w:r>
-        <w:rPr>
-          <w:lang w:val="en-US"/>
-        </w:rPr>
-        <w:t xml:space="preserve">Design rationales: The interface is shared between the “Dispatcher” and the “Social Media </w:t>
+        <w:t xml:space="preserve">ameters: </w:t>
+      </w:r>
+      <w:r>
+        <w:rPr>
+          <w:lang w:val="en-US"/>
+        </w:rPr>
+        <w:t>Message containing an incident ID and the status of the incident.</w:t>
+      </w:r>
+    </w:p>
+    <w:p>
+      <w:pPr>
+        <w:rPr>
+          <w:lang w:val="en-US"/>
+        </w:rPr>
+      </w:pPr>
+      <w:r>
+        <w:rPr>
+          <w:lang w:val="en-US"/>
+        </w:rPr>
+        <w:t xml:space="preserve">Usage scenarios: When </w:t>
+      </w:r>
+      <w:r>
+        <w:rPr>
+          <w:lang w:val="en-US"/>
+        </w:rPr>
+        <w:t>the status of an incident is changed or a new one is created.</w:t>
+      </w:r>
+    </w:p>
+    <w:p>
+      <w:pPr>
+        <w:rPr>
+          <w:lang w:val="en-US"/>
+        </w:rPr>
+      </w:pPr>
+      <w:r>
+        <w:rPr>
+          <w:lang w:val="en-US"/>
+        </w:rPr>
+        <w:t xml:space="preserve">Design rationales: </w:t>
+      </w:r>
+      <w:r>
+        <w:rPr>
+          <w:lang w:val="en-US"/>
+        </w:rPr>
+        <w:t xml:space="preserve">The dispatcher, social media </w:t>
       </w:r>
       <w:proofErr w:type="spellStart"/>
       <w:r>
         <w:rPr>
           <w:lang w:val="en-US"/>
         </w:rPr>
-        <w:t>Alerter</w:t>
+        <w:t>alerter</w:t>
       </w:r>
       <w:proofErr w:type="spellEnd"/>
       <w:r>
         <w:rPr>
           <w:lang w:val="en-US"/>
         </w:rPr>
-        <w:t>” to reduce the number of message types.</w:t>
-      </w:r>
-    </w:p>
-    <w:p>
-      <w:pPr>
-        <w:rPr>
-          <w:lang w:val="en-US"/>
-        </w:rPr>
-      </w:pPr>
-    </w:p>
-    <w:p>
-      <w:pPr>
-        <w:rPr>
-          <w:lang w:val="en-US"/>
-        </w:rPr>
-      </w:pPr>
+        <w:t xml:space="preserve"> and status report generator act as observers of the information distributor, performing different actions based on the message sent to them. This design makes them independent of each other and allows for ease of modification (new observers can easily be </w:t>
+      </w:r>
+      <w:proofErr w:type="gramStart"/>
+      <w:r>
+        <w:rPr>
+          <w:lang w:val="en-US"/>
+        </w:rPr>
+        <w:t>added</w:t>
+      </w:r>
+      <w:proofErr w:type="gramEnd"/>
+      <w:r>
+        <w:rPr>
+          <w:lang w:val="en-US"/>
+        </w:rPr>
+        <w:t xml:space="preserve"> or current ones modified).</w:t>
+      </w:r>
+    </w:p>
+    <w:p>
+      <w:pPr>
+        <w:rPr>
+          <w:lang w:val="en-US"/>
+        </w:rPr>
+      </w:pPr>
+    </w:p>
+    <w:p>
+      <w:pPr>
+        <w:rPr>
+          <w:lang w:val="en-US"/>
+        </w:rPr>
+      </w:pPr>
+      <w:proofErr w:type="spellStart"/>
       <w:r>
         <w:rPr>
           <w:b/>
           <w:lang w:val="en-US"/>
         </w:rPr>
-        <w:t>Update</w:t>
-      </w:r>
-    </w:p>
-    <w:p>
-      <w:pPr>
-        <w:rPr>
-          <w:lang w:val="en-US"/>
-        </w:rPr>
-      </w:pPr>
-      <w:r>
-        <w:rPr>
-          <w:lang w:val="en-US"/>
-        </w:rPr>
-        <w:t>Functionality: Updates the “Status Report Generator” so that it is aware of the current status of all incidents.</w:t>
-      </w:r>
-    </w:p>
-    <w:p>
-      <w:pPr>
-        <w:rPr>
-          <w:lang w:val="en-US"/>
-        </w:rPr>
-      </w:pPr>
-      <w:r>
-        <w:rPr>
-          <w:lang w:val="en-US"/>
-        </w:rPr>
-        <w:t>Parameters: Incident ID, status, time.</w:t>
-      </w:r>
-    </w:p>
-    <w:p>
-      <w:pPr>
-        <w:rPr>
-          <w:lang w:val="en-US"/>
-        </w:rPr>
-      </w:pPr>
-      <w:r>
-        <w:rPr>
-          <w:lang w:val="en-US"/>
-        </w:rPr>
-        <w:t>Usage scenarios: When an incident’s status is updated.</w:t>
-      </w:r>
-    </w:p>
-    <w:p>
-      <w:pPr>
-        <w:rPr>
-          <w:lang w:val="en-US"/>
-        </w:rPr>
-      </w:pPr>
-      <w:r>
-        <w:rPr>
-          <w:lang w:val="en-US"/>
-        </w:rPr>
-        <w:t>Design rationales: Could access the database itself instead but this approach better adheres to the implicit invocation architecture styles which has been selected for the system.</w:t>
+        <w:t>SendSms</w:t>
+      </w:r>
+      <w:proofErr w:type="spellEnd"/>
+    </w:p>
+    <w:p>
+      <w:pPr>
+        <w:rPr>
+          <w:lang w:val="en-US"/>
+        </w:rPr>
+      </w:pPr>
+      <w:r>
+        <w:rPr>
+          <w:lang w:val="en-US"/>
+        </w:rPr>
+        <w:t xml:space="preserve">Functionality: </w:t>
+      </w:r>
+      <w:r>
+        <w:rPr>
+          <w:lang w:val="en-US"/>
+        </w:rPr>
+        <w:t>Uses a 3</w:t>
+      </w:r>
+      <w:r>
+        <w:rPr>
+          <w:vertAlign w:val="superscript"/>
+          <w:lang w:val="en-US"/>
+        </w:rPr>
+        <w:t>rd</w:t>
+      </w:r>
+      <w:r>
+        <w:rPr>
+          <w:lang w:val="en-US"/>
+        </w:rPr>
+        <w:t xml:space="preserve"> party API to send an SMS message.</w:t>
+      </w:r>
+    </w:p>
+    <w:p>
+      <w:pPr>
+        <w:rPr>
+          <w:lang w:val="en-US"/>
+        </w:rPr>
+      </w:pPr>
+      <w:r>
+        <w:rPr>
+          <w:lang w:val="en-US"/>
+        </w:rPr>
+        <w:t xml:space="preserve">Parameters: </w:t>
+      </w:r>
+      <w:r>
+        <w:rPr>
+          <w:lang w:val="en-US"/>
+        </w:rPr>
+        <w:t>Text, phone number.</w:t>
+      </w:r>
+    </w:p>
+    <w:p>
+      <w:pPr>
+        <w:rPr>
+          <w:lang w:val="en-US"/>
+        </w:rPr>
+      </w:pPr>
+      <w:r>
+        <w:rPr>
+          <w:lang w:val="en-US"/>
+        </w:rPr>
+        <w:t>Usage scenarios: When an</w:t>
+      </w:r>
+      <w:r>
+        <w:rPr>
+          <w:lang w:val="en-US"/>
+        </w:rPr>
+        <w:t xml:space="preserve"> SMS is to be sent.</w:t>
+      </w:r>
+    </w:p>
+    <w:p>
+      <w:pPr>
+        <w:rPr>
+          <w:lang w:val="en-US"/>
+        </w:rPr>
+      </w:pPr>
+      <w:r>
+        <w:rPr>
+          <w:lang w:val="en-US"/>
+        </w:rPr>
+        <w:t xml:space="preserve">Design rationales: </w:t>
+      </w:r>
+      <w:r>
+        <w:rPr>
+          <w:lang w:val="en-US"/>
+        </w:rPr>
+        <w:t>Providing an internal interface for sending information means that code for contact with the 3</w:t>
+      </w:r>
+      <w:r>
+        <w:rPr>
+          <w:vertAlign w:val="superscript"/>
+          <w:lang w:val="en-US"/>
+        </w:rPr>
+        <w:t>rd</w:t>
+      </w:r>
+      <w:r>
+        <w:rPr>
+          <w:lang w:val="en-US"/>
+        </w:rPr>
+        <w:t xml:space="preserve"> party API and adaptation of data to conform with the interface only needs to exist in one place. This decouples the main subsystem components from the external interfaces and makes them easy to replace.</w:t>
+      </w:r>
+    </w:p>
+    <w:p>
+      <w:pPr>
+        <w:rPr>
+          <w:lang w:val="en-US"/>
+        </w:rPr>
+      </w:pPr>
+    </w:p>
+    <w:p>
+      <w:pPr>
+        <w:rPr>
+          <w:lang w:val="en-US"/>
+        </w:rPr>
+      </w:pPr>
+      <w:proofErr w:type="spellStart"/>
+      <w:r>
+        <w:rPr>
+          <w:b/>
+          <w:lang w:val="en-US"/>
+        </w:rPr>
+        <w:t>Send</w:t>
+      </w:r>
+      <w:r>
+        <w:rPr>
+          <w:b/>
+          <w:lang w:val="en-US"/>
+        </w:rPr>
+        <w:t>Tweet</w:t>
+      </w:r>
+      <w:proofErr w:type="spellEnd"/>
+    </w:p>
+    <w:p>
+      <w:pPr>
+        <w:rPr>
+          <w:lang w:val="en-US"/>
+        </w:rPr>
+      </w:pPr>
+      <w:r>
+        <w:rPr>
+          <w:lang w:val="en-US"/>
+        </w:rPr>
+        <w:t xml:space="preserve">Functionality: </w:t>
+      </w:r>
+      <w:r>
+        <w:rPr>
+          <w:lang w:val="en-US"/>
+        </w:rPr>
+        <w:t>Uses a 3</w:t>
+      </w:r>
+      <w:r>
+        <w:rPr>
+          <w:vertAlign w:val="superscript"/>
+          <w:lang w:val="en-US"/>
+        </w:rPr>
+        <w:t>rd</w:t>
+      </w:r>
+      <w:r>
+        <w:rPr>
+          <w:lang w:val="en-US"/>
+        </w:rPr>
+        <w:t xml:space="preserve"> party API to</w:t>
+      </w:r>
+      <w:r>
+        <w:rPr>
+          <w:lang w:val="en-US"/>
+        </w:rPr>
+        <w:t xml:space="preserve"> create a Twitter post.</w:t>
+      </w:r>
+    </w:p>
+    <w:p>
+      <w:pPr>
+        <w:rPr>
+          <w:lang w:val="en-US"/>
+        </w:rPr>
+      </w:pPr>
+      <w:r>
+        <w:rPr>
+          <w:lang w:val="en-US"/>
+        </w:rPr>
+        <w:t xml:space="preserve">Parameters: </w:t>
+      </w:r>
+      <w:r>
+        <w:rPr>
+          <w:lang w:val="en-US"/>
+        </w:rPr>
+        <w:t>Text.</w:t>
+      </w:r>
+    </w:p>
+    <w:p>
+      <w:pPr>
+        <w:rPr>
+          <w:lang w:val="en-US"/>
+        </w:rPr>
+      </w:pPr>
+      <w:r>
+        <w:rPr>
+          <w:lang w:val="en-US"/>
+        </w:rPr>
+        <w:t xml:space="preserve">Usage scenarios: When </w:t>
+      </w:r>
+      <w:r>
+        <w:rPr>
+          <w:lang w:val="en-US"/>
+        </w:rPr>
+        <w:t>a tweet is to be posted.</w:t>
+      </w:r>
+    </w:p>
+    <w:p>
+      <w:pPr>
+        <w:rPr>
+          <w:lang w:val="en-US"/>
+        </w:rPr>
+      </w:pPr>
+      <w:r>
+        <w:rPr>
+          <w:lang w:val="en-US"/>
+        </w:rPr>
+        <w:t xml:space="preserve">Design rationales: </w:t>
+      </w:r>
+      <w:r>
+        <w:rPr>
+          <w:lang w:val="en-US"/>
+        </w:rPr>
+        <w:t>Providing an internal interface for sending information means that code for contact with the 3</w:t>
+      </w:r>
+      <w:r>
+        <w:rPr>
+          <w:vertAlign w:val="superscript"/>
+          <w:lang w:val="en-US"/>
+        </w:rPr>
+        <w:t>rd</w:t>
+      </w:r>
+      <w:r>
+        <w:rPr>
+          <w:lang w:val="en-US"/>
+        </w:rPr>
+        <w:t xml:space="preserve"> party API and adaptation of data to conform with the interface only needs to exist in one place. This decouples the main subsystem components from the external interfaces and makes them easy to replace.</w:t>
+      </w:r>
+    </w:p>
+    <w:p>
+      <w:pPr>
+        <w:rPr>
+          <w:lang w:val="en-US"/>
+        </w:rPr>
+      </w:pPr>
+    </w:p>
+    <w:p>
+      <w:pPr>
+        <w:rPr>
+          <w:lang w:val="en-US"/>
+        </w:rPr>
+      </w:pPr>
+      <w:proofErr w:type="spellStart"/>
+      <w:r>
+        <w:rPr>
+          <w:b/>
+          <w:lang w:val="en-US"/>
+        </w:rPr>
+        <w:t>Send</w:t>
+      </w:r>
+      <w:r>
+        <w:rPr>
+          <w:b/>
+          <w:lang w:val="en-US"/>
+        </w:rPr>
+        <w:t>Email</w:t>
+      </w:r>
+      <w:proofErr w:type="spellEnd"/>
+    </w:p>
+    <w:p>
+      <w:pPr>
+        <w:rPr>
+          <w:lang w:val="en-US"/>
+        </w:rPr>
+      </w:pPr>
+      <w:r>
+        <w:rPr>
+          <w:lang w:val="en-US"/>
+        </w:rPr>
+        <w:t xml:space="preserve">Functionality: </w:t>
+      </w:r>
+      <w:r>
+        <w:rPr>
+          <w:lang w:val="en-US"/>
+        </w:rPr>
+        <w:t>Uses a 3</w:t>
+      </w:r>
+      <w:r>
+        <w:rPr>
+          <w:vertAlign w:val="superscript"/>
+          <w:lang w:val="en-US"/>
+        </w:rPr>
+        <w:t>rd</w:t>
+      </w:r>
+      <w:r>
+        <w:rPr>
+          <w:lang w:val="en-US"/>
+        </w:rPr>
+        <w:t xml:space="preserve"> party API to send an </w:t>
+      </w:r>
+      <w:r>
+        <w:rPr>
+          <w:lang w:val="en-US"/>
+        </w:rPr>
+        <w:t>email message.</w:t>
+      </w:r>
+    </w:p>
+    <w:p>
+      <w:pPr>
+        <w:rPr>
+          <w:lang w:val="en-US"/>
+        </w:rPr>
+      </w:pPr>
+      <w:r>
+        <w:rPr>
+          <w:lang w:val="en-US"/>
+        </w:rPr>
+        <w:t xml:space="preserve">Parameters: </w:t>
+      </w:r>
+      <w:r>
+        <w:rPr>
+          <w:lang w:val="en-US"/>
+        </w:rPr>
+        <w:t>Subject, text, recipient address.</w:t>
+      </w:r>
+    </w:p>
+    <w:p>
+      <w:pPr>
+        <w:rPr>
+          <w:lang w:val="en-US"/>
+        </w:rPr>
+      </w:pPr>
+      <w:r>
+        <w:rPr>
+          <w:lang w:val="en-US"/>
+        </w:rPr>
+        <w:t>Usage scenarios: When a</w:t>
+      </w:r>
+      <w:r>
+        <w:rPr>
+          <w:lang w:val="en-US"/>
+        </w:rPr>
+        <w:t>n email is to be sent.</w:t>
+      </w:r>
+    </w:p>
+    <w:p>
+      <w:pPr>
+        <w:rPr>
+          <w:lang w:val="en-US"/>
+        </w:rPr>
+      </w:pPr>
+      <w:r>
+        <w:rPr>
+          <w:lang w:val="en-US"/>
+        </w:rPr>
+        <w:t xml:space="preserve">Design rationales: </w:t>
+      </w:r>
+      <w:r>
+        <w:rPr>
+          <w:lang w:val="en-US"/>
+        </w:rPr>
+        <w:t>Providing an internal interface for sending information means that code for contact with the 3</w:t>
+      </w:r>
+      <w:r>
+        <w:rPr>
+          <w:vertAlign w:val="superscript"/>
+          <w:lang w:val="en-US"/>
+        </w:rPr>
+        <w:t>rd</w:t>
+      </w:r>
+      <w:r>
+        <w:rPr>
+          <w:lang w:val="en-US"/>
+        </w:rPr>
+        <w:t xml:space="preserve"> party API and adaptation of data to conform with the interface only needs to exist in one place. This decouples the mai</w:t>
       </w:r>
       <w:bookmarkStart w:id="0" w:name="_GoBack"/>
       <w:bookmarkEnd w:id="0"/>
+      <w:r>
+        <w:rPr>
+          <w:lang w:val="en-US"/>
+        </w:rPr>
+        <w:t>n subsystem components from the external interfaces and makes them easy to replace.</w:t>
+      </w:r>
     </w:p>
     <w:sectPr>
       <w:pgSz w:w="11900" w:h="16840"/>

</xml_diff>